<commit_message>
Mise à jour delivrables 1
</commit_message>
<xml_diff>
--- a/working on files/newmanual.docx
+++ b/working on files/newmanual.docx
@@ -10,6 +10,7 @@
           <w:sz w:val="72"/>
         </w:rPr>
       </w:pPr>
+      <w:bookmarkStart w:id="0" w:name="_GoBack"/>
     </w:p>
     <w:p>
       <w:pPr>
@@ -46,22 +47,41 @@
           <w:sz w:val="72"/>
         </w:rPr>
       </w:pPr>
+      <w:proofErr w:type="spellStart"/>
+      <w:r>
+        <w:rPr>
+          <w:rFonts w:cs="Open Sans"/>
+          <w:sz w:val="72"/>
+        </w:rPr>
+        <w:t>Scénarioo</w:t>
+      </w:r>
+      <w:proofErr w:type="spellEnd"/>
     </w:p>
     <w:p>
       <w:pPr>
         <w:jc w:val="center"/>
         <w:rPr>
-          <w:rFonts w:cs="Open Sans"/>
-          <w:sz w:val="72"/>
-        </w:rPr>
-      </w:pPr>
+          <w:rFonts w:ascii="Open Sans Light" w:hAnsi="Open Sans Light" w:cs="Open Sans Light"/>
+          <w:b/>
+          <w:sz w:val="40"/>
+        </w:rPr>
+      </w:pPr>
+      <w:r>
+        <w:rPr>
+          <w:rFonts w:ascii="Open Sans Light" w:hAnsi="Open Sans Light" w:cs="Open Sans Light"/>
+          <w:b/>
+          <w:sz w:val="40"/>
+        </w:rPr>
+        <w:t>Génération de scripts de séries télévisées</w:t>
+      </w:r>
     </w:p>
     <w:p>
       <w:pPr>
         <w:jc w:val="center"/>
         <w:rPr>
-          <w:rFonts w:cs="Open Sans"/>
-          <w:sz w:val="72"/>
+          <w:rFonts w:ascii="Open Sans Light" w:hAnsi="Open Sans Light" w:cs="Open Sans Light"/>
+          <w:b/>
+          <w:sz w:val="40"/>
         </w:rPr>
       </w:pPr>
     </w:p>
@@ -69,23 +89,188 @@
       <w:pPr>
         <w:jc w:val="center"/>
         <w:rPr>
-          <w:rFonts w:cs="Open Sans"/>
-          <w:sz w:val="72"/>
-        </w:rPr>
-      </w:pPr>
-      <w:bookmarkStart w:id="0" w:name="_GoBack"/>
-      <w:bookmarkEnd w:id="0"/>
-      <w:r>
-        <w:rPr>
-          <w:rFonts w:cs="Open Sans"/>
-          <w:sz w:val="72"/>
-        </w:rPr>
-        <w:t>Scénarioo</w:t>
+          <w:rFonts w:ascii="Open Sans Light" w:hAnsi="Open Sans Light" w:cs="Open Sans Light"/>
+          <w:b/>
+          <w:sz w:val="40"/>
+        </w:rPr>
+      </w:pPr>
+      <w:r>
+        <w:rPr>
+          <w:rFonts w:ascii="Open Sans Light" w:hAnsi="Open Sans Light" w:cs="Open Sans Light"/>
+          <w:b/>
+          <w:sz w:val="40"/>
+        </w:rPr>
+        <w:t>Manuel D’utilisateur</w:t>
       </w:r>
     </w:p>
     <w:p>
       <w:pPr>
         <w:jc w:val="center"/>
+        <w:rPr>
+          <w:rFonts w:ascii="Open Sans Light" w:hAnsi="Open Sans Light" w:cs="Open Sans Light"/>
+          <w:b/>
+          <w:sz w:val="40"/>
+        </w:rPr>
+      </w:pPr>
+    </w:p>
+    <w:p>
+      <w:pPr>
+        <w:jc w:val="center"/>
+        <w:rPr>
+          <w:rFonts w:ascii="Open Sans Light" w:hAnsi="Open Sans Light" w:cs="Open Sans Light"/>
+          <w:b/>
+          <w:sz w:val="40"/>
+        </w:rPr>
+      </w:pPr>
+    </w:p>
+    <w:p>
+      <w:pPr>
+        <w:jc w:val="center"/>
+        <w:rPr>
+          <w:rFonts w:ascii="Open Sans Light" w:hAnsi="Open Sans Light" w:cs="Open Sans Light"/>
+          <w:b/>
+          <w:sz w:val="40"/>
+        </w:rPr>
+      </w:pPr>
+    </w:p>
+    <w:p>
+      <w:pPr>
+        <w:jc w:val="center"/>
+        <w:rPr>
+          <w:rFonts w:ascii="Open Sans Light" w:hAnsi="Open Sans Light" w:cs="Open Sans Light"/>
+          <w:b/>
+          <w:sz w:val="40"/>
+        </w:rPr>
+      </w:pPr>
+    </w:p>
+    <w:p>
+      <w:pPr>
+        <w:jc w:val="center"/>
+        <w:rPr>
+          <w:rFonts w:ascii="Open Sans Light" w:hAnsi="Open Sans Light" w:cs="Open Sans Light"/>
+          <w:b/>
+          <w:sz w:val="40"/>
+        </w:rPr>
+      </w:pPr>
+    </w:p>
+    <w:p>
+      <w:pPr>
+        <w:rPr>
+          <w:rFonts w:ascii="Times New Roman" w:hAnsi="Times New Roman" w:cs="Times New Roman"/>
+          <w:b/>
+          <w:sz w:val="28"/>
+          <w:szCs w:val="28"/>
+        </w:rPr>
+      </w:pPr>
+      <w:r>
+        <w:rPr>
+          <w:rFonts w:ascii="Times New Roman" w:hAnsi="Times New Roman" w:cs="Times New Roman"/>
+          <w:b/>
+          <w:sz w:val="28"/>
+          <w:szCs w:val="28"/>
+        </w:rPr>
+        <w:t>Par :</w:t>
+      </w:r>
+    </w:p>
+    <w:p>
+      <w:pPr>
+        <w:pStyle w:val="Paragraphedeliste"/>
+        <w:numPr>
+          <w:ilvl w:val="0"/>
+          <w:numId w:val="1"/>
+        </w:numPr>
+        <w:rPr>
+          <w:rFonts w:ascii="Times New Roman" w:hAnsi="Times New Roman" w:cs="Times New Roman"/>
+          <w:b/>
+          <w:sz w:val="28"/>
+          <w:szCs w:val="28"/>
+        </w:rPr>
+      </w:pPr>
+      <w:r>
+        <w:rPr>
+          <w:rFonts w:ascii="Times New Roman" w:hAnsi="Times New Roman" w:cs="Times New Roman"/>
+          <w:sz w:val="28"/>
+          <w:szCs w:val="28"/>
+        </w:rPr>
+        <w:t>Salim ABDELFETTAH</w:t>
+      </w:r>
+    </w:p>
+    <w:p>
+      <w:pPr>
+        <w:pStyle w:val="Paragraphedeliste"/>
+        <w:numPr>
+          <w:ilvl w:val="0"/>
+          <w:numId w:val="1"/>
+        </w:numPr>
+        <w:rPr>
+          <w:rFonts w:ascii="Times New Roman" w:hAnsi="Times New Roman" w:cs="Times New Roman"/>
+          <w:b/>
+          <w:sz w:val="28"/>
+          <w:szCs w:val="28"/>
+        </w:rPr>
+      </w:pPr>
+      <w:r>
+        <w:rPr>
+          <w:rFonts w:ascii="Times New Roman" w:hAnsi="Times New Roman" w:cs="Times New Roman"/>
+          <w:sz w:val="28"/>
+          <w:szCs w:val="28"/>
+        </w:rPr>
+        <w:t>Amadou BEIDARI</w:t>
+      </w:r>
+    </w:p>
+    <w:p>
+      <w:pPr>
+        <w:pStyle w:val="Paragraphedeliste"/>
+        <w:numPr>
+          <w:ilvl w:val="0"/>
+          <w:numId w:val="1"/>
+        </w:numPr>
+        <w:rPr>
+          <w:rFonts w:ascii="Times New Roman" w:hAnsi="Times New Roman" w:cs="Times New Roman"/>
+          <w:b/>
+          <w:sz w:val="28"/>
+          <w:szCs w:val="28"/>
+        </w:rPr>
+      </w:pPr>
+      <w:r>
+        <w:rPr>
+          <w:rFonts w:ascii="Times New Roman" w:hAnsi="Times New Roman" w:cs="Times New Roman"/>
+          <w:sz w:val="28"/>
+          <w:szCs w:val="28"/>
+        </w:rPr>
+        <w:t>Marc GEDIK</w:t>
+      </w:r>
+    </w:p>
+    <w:p>
+      <w:pPr>
+        <w:pStyle w:val="Paragraphedeliste"/>
+        <w:numPr>
+          <w:ilvl w:val="0"/>
+          <w:numId w:val="1"/>
+        </w:numPr>
+        <w:rPr>
+          <w:rFonts w:ascii="Times New Roman" w:hAnsi="Times New Roman" w:cs="Times New Roman"/>
+          <w:b/>
+          <w:sz w:val="28"/>
+          <w:szCs w:val="28"/>
+        </w:rPr>
+      </w:pPr>
+      <w:r>
+        <w:rPr>
+          <w:rFonts w:ascii="Times New Roman" w:hAnsi="Times New Roman" w:cs="Times New Roman"/>
+          <w:sz w:val="28"/>
+          <w:szCs w:val="28"/>
+        </w:rPr>
+        <w:t>Mounir HALIT</w:t>
+      </w:r>
+    </w:p>
+    <w:p>
+      <w:pPr>
+        <w:pStyle w:val="Paragraphedeliste"/>
+        <w:numPr>
+          <w:ilvl w:val="0"/>
+          <w:numId w:val="1"/>
+        </w:numPr>
         <w:rPr>
           <w:rFonts w:ascii="Open Sans Light" w:hAnsi="Open Sans Light" w:cs="Open Sans Light"/>
           <w:b/>
@@ -101,12 +286,13 @@
       </w:pPr>
       <w:r>
         <w:rPr>
-          <w:rFonts w:ascii="Open Sans Light" w:hAnsi="Open Sans Light" w:cs="Open Sans Light"/>
-          <w:b/>
-          <w:sz w:val="40"/>
-        </w:rPr>
-        <w:t>Génération de scripts de séries télévisées</w:t>
-      </w:r>
+          <w:rFonts w:ascii="Times New Roman" w:hAnsi="Times New Roman" w:cs="Times New Roman"/>
+          <w:sz w:val="28"/>
+          <w:szCs w:val="28"/>
+        </w:rPr>
+        <w:t>Yasmine HAMDANE</w:t>
+      </w:r>
+      <w:bookmarkEnd w:id="0"/>
       <w:r>
         <w:rPr>
           <w:rFonts w:ascii="Open Sans Light" w:hAnsi="Open Sans Light" w:cs="Open Sans Light"/>
@@ -136,19 +322,27 @@
     <w:p>
       <w:pPr>
         <w:pStyle w:val="Standard"/>
+        <w:jc w:val="both"/>
       </w:pPr>
       <w:r>
         <w:rPr>
           <w:rFonts w:cs="Open Sans"/>
         </w:rPr>
         <w:tab/>
-        <w:t>Scénarioo est une application qui permet principalement</w:t>
-      </w:r>
-      <w:r>
-        <w:rPr>
-          <w:rFonts w:cs="Open Sans"/>
-        </w:rPr>
-        <w:t xml:space="preserve"> de générer des scripts de séries télévisées. Celle-ci se décomposera en plusieurs parties : le mode création (histoire), casting, planning ainsi que le suivi de la série et la communication avec le public.</w:t>
+      </w:r>
+      <w:proofErr w:type="spellStart"/>
+      <w:r>
+        <w:rPr>
+          <w:rFonts w:cs="Open Sans"/>
+        </w:rPr>
+        <w:t>Scénarioo</w:t>
+      </w:r>
+      <w:proofErr w:type="spellEnd"/>
+      <w:r>
+        <w:rPr>
+          <w:rFonts w:cs="Open Sans"/>
+        </w:rPr>
+        <w:t xml:space="preserve"> est une application qui permet principalement de générer des scripts de séries télévisées. Celle-ci se décomposera en plusieurs parties : le mode création (histoire), casting, planning ainsi que le suivi de la série et la communication avec le public.</w:t>
       </w:r>
     </w:p>
     <w:p>
@@ -192,7 +386,7 @@
                     <pic:cNvPicPr/>
                   </pic:nvPicPr>
                   <pic:blipFill rotWithShape="1">
-                    <a:blip r:embed="rId7">
+                    <a:blip r:embed="rId8">
                       <a:lum/>
                       <a:alphaModFix/>
                       <a:extLst>
@@ -231,39 +425,54 @@
     <w:p>
       <w:pPr>
         <w:pStyle w:val="Standard"/>
+        <w:jc w:val="both"/>
       </w:pPr>
       <w:r>
         <w:rPr>
           <w:rFonts w:cs="Open Sans"/>
         </w:rPr>
         <w:tab/>
-        <w:t>Pour pouvoir utiliser l</w:t>
-      </w:r>
-      <w:r>
-        <w:rPr>
-          <w:rFonts w:cs="Open Sans"/>
-        </w:rPr>
-        <w:t>'application, il vous faudra passer par authentification ; cela se fait en introduisant votre adresse mail et votre mot de passe (il faudra aussi qu'ils soient corrects) puis en cliquant sur « Sign in ».</w:t>
-      </w:r>
-    </w:p>
-    <w:p>
-      <w:pPr>
-        <w:pStyle w:val="Standard"/>
-        <w:rPr>
-          <w:rFonts w:cs="Open Sans"/>
-        </w:rPr>
-      </w:pPr>
-      <w:r>
-        <w:rPr>
-          <w:rFonts w:cs="Open Sans"/>
-        </w:rPr>
-        <w:t>2) Spécification du projet (sur lequel vous allez tr</w:t>
-      </w:r>
-      <w:r>
-        <w:rPr>
-          <w:rFonts w:cs="Open Sans"/>
-        </w:rPr>
-        <w:t>availler) :</w:t>
+        <w:t xml:space="preserve">Pour pouvoir utiliser l'application, il vous faudra passer par </w:t>
+      </w:r>
+      <w:r>
+        <w:rPr>
+          <w:rFonts w:cs="Open Sans"/>
+        </w:rPr>
+        <w:t>l’</w:t>
+      </w:r>
+      <w:r>
+        <w:rPr>
+          <w:rFonts w:cs="Open Sans"/>
+        </w:rPr>
+        <w:t>authentification ; cela se fait en introduisant votre adresse mail et votre mot de passe (il faudra aussi qu'ils soient corrects) puis en cliquant sur « </w:t>
+      </w:r>
+      <w:proofErr w:type="spellStart"/>
+      <w:r>
+        <w:rPr>
+          <w:rFonts w:cs="Open Sans"/>
+        </w:rPr>
+        <w:t>Sign</w:t>
+      </w:r>
+      <w:proofErr w:type="spellEnd"/>
+      <w:r>
+        <w:rPr>
+          <w:rFonts w:cs="Open Sans"/>
+        </w:rPr>
+        <w:t xml:space="preserve"> in ».</w:t>
+      </w:r>
+    </w:p>
+    <w:p>
+      <w:pPr>
+        <w:pStyle w:val="Standard"/>
+        <w:rPr>
+          <w:rFonts w:cs="Open Sans"/>
+        </w:rPr>
+      </w:pPr>
+      <w:r>
+        <w:rPr>
+          <w:rFonts w:cs="Open Sans"/>
+        </w:rPr>
+        <w:t>2) Spécification du projet (sur lequel vous allez travailler) :</w:t>
       </w:r>
     </w:p>
     <w:p>
@@ -290,7 +499,7 @@
                     <pic:cNvPicPr/>
                   </pic:nvPicPr>
                   <pic:blipFill rotWithShape="1">
-                    <a:blip r:embed="rId8">
+                    <a:blip r:embed="rId9">
                       <a:lum/>
                       <a:alphaModFix/>
                       <a:extLst>
@@ -329,31 +538,86 @@
     <w:p>
       <w:pPr>
         <w:pStyle w:val="Standard"/>
-        <w:rPr>
-          <w:rFonts w:cs="Open Sans"/>
-        </w:rPr>
-      </w:pPr>
-      <w:r>
-        <w:rPr>
-          <w:rFonts w:cs="Open Sans"/>
-        </w:rPr>
-        <w:t>Une fois connecté(e), vous pouvez soit créer un nouveau projet (en cliquant sur « Create project »), soit, ouvrir un projet existant (en cliquant sur « Open a project »).</w:t>
-      </w:r>
-    </w:p>
-    <w:p>
-      <w:pPr>
-        <w:pStyle w:val="Standard"/>
-      </w:pPr>
-    </w:p>
-    <w:p>
-      <w:pPr>
-        <w:pStyle w:val="Standard"/>
-      </w:pPr>
-      <w:r>
-        <w:rPr>
-          <w:rFonts w:cs="Open Sans"/>
-        </w:rPr>
-        <w:t>3) Création d'un nouveau projet :</w:t>
+        <w:jc w:val="both"/>
+        <w:rPr>
+          <w:rFonts w:cs="Open Sans"/>
+        </w:rPr>
+      </w:pPr>
+      <w:r>
+        <w:rPr>
+          <w:rFonts w:cs="Open Sans"/>
+        </w:rPr>
+        <w:t>Une fois connecté(e), vous pouvez soit créer un nouveau projet (en cliquant sur « </w:t>
+      </w:r>
+      <w:proofErr w:type="spellStart"/>
+      <w:r>
+        <w:rPr>
+          <w:rFonts w:cs="Open Sans"/>
+        </w:rPr>
+        <w:t>Create</w:t>
+      </w:r>
+      <w:proofErr w:type="spellEnd"/>
+      <w:r>
+        <w:rPr>
+          <w:rFonts w:cs="Open Sans"/>
+        </w:rPr>
+        <w:t xml:space="preserve"> </w:t>
+      </w:r>
+      <w:proofErr w:type="spellStart"/>
+      <w:r>
+        <w:rPr>
+          <w:rFonts w:cs="Open Sans"/>
+        </w:rPr>
+        <w:t>project</w:t>
+      </w:r>
+      <w:proofErr w:type="spellEnd"/>
+      <w:r>
+        <w:rPr>
+          <w:rFonts w:cs="Open Sans"/>
+        </w:rPr>
+        <w:t xml:space="preserve"> »), soit, ouvrir un projet existant (en cliquant sur « Open a </w:t>
+      </w:r>
+      <w:proofErr w:type="spellStart"/>
+      <w:r>
+        <w:rPr>
+          <w:rFonts w:cs="Open Sans"/>
+        </w:rPr>
+        <w:t>project</w:t>
+      </w:r>
+      <w:proofErr w:type="spellEnd"/>
+      <w:r>
+        <w:rPr>
+          <w:rFonts w:cs="Open Sans"/>
+        </w:rPr>
+        <w:t> »).</w:t>
+      </w:r>
+    </w:p>
+    <w:p>
+      <w:pPr>
+        <w:pStyle w:val="Standard"/>
+      </w:pPr>
+    </w:p>
+    <w:p>
+      <w:pPr>
+        <w:pStyle w:val="Standard"/>
+      </w:pPr>
+      <w:r>
+        <w:rPr>
+          <w:rFonts w:cs="Open Sans"/>
+        </w:rPr>
+        <w:t xml:space="preserve">3) </w:t>
+      </w:r>
+      <w:r>
+        <w:rPr>
+          <w:rFonts w:cs="Open Sans"/>
+        </w:rPr>
+        <w:t>Génération d’un script</w:t>
+      </w:r>
+      <w:r>
+        <w:rPr>
+          <w:rFonts w:cs="Open Sans"/>
+        </w:rPr>
+        <w:t> :</w:t>
       </w:r>
     </w:p>
     <w:p>
@@ -383,7 +647,7 @@
                     <pic:cNvPicPr/>
                   </pic:nvPicPr>
                   <pic:blipFill rotWithShape="1">
-                    <a:blip r:embed="rId9">
+                    <a:blip r:embed="rId10">
                       <a:lum/>
                       <a:alphaModFix/>
                       <a:extLst>
@@ -423,6 +687,7 @@
       <w:pPr>
         <w:pStyle w:val="Standard"/>
         <w:ind w:firstLine="709"/>
+        <w:jc w:val="both"/>
         <w:rPr>
           <w:rFonts w:cs="Open Sans"/>
         </w:rPr>
@@ -432,19 +697,81 @@
           <w:rFonts w:cs="Open Sans"/>
         </w:rPr>
         <w:lastRenderedPageBreak/>
-        <w:t>Si vous choisissez de créer un nouve</w:t>
-      </w:r>
-      <w:r>
-        <w:rPr>
-          <w:rFonts w:cs="Open Sans"/>
-        </w:rPr>
-        <w:t>au projet, vous allez devoir remplir un formulaire afin de spécifier les différentes caractéristiques de la série (titre, thème, …) que vous voulez obtenir. Une fois le formulaire rempli, appuyez sur « Generate » et le script se créera (avec les différente</w:t>
-      </w:r>
-      <w:r>
-        <w:rPr>
-          <w:rFonts w:cs="Open Sans"/>
-        </w:rPr>
-        <w:t>s saisons et épisodes ainsi que les différentes scènes pour chaque épisode).</w:t>
+        <w:t xml:space="preserve">Si vous choisissez de </w:t>
+      </w:r>
+      <w:r>
+        <w:rPr>
+          <w:rFonts w:cs="Open Sans"/>
+        </w:rPr>
+        <w:t>générer un script</w:t>
+      </w:r>
+      <w:r>
+        <w:rPr>
+          <w:rFonts w:cs="Open Sans"/>
+        </w:rPr>
+        <w:t xml:space="preserve"> (créer un nouveau projet)</w:t>
+      </w:r>
+      <w:r>
+        <w:rPr>
+          <w:rFonts w:cs="Open Sans"/>
+        </w:rPr>
+        <w:t>, vous allez devoir remplir un formulaire afin de spécifier les différentes caractéristiques de la série (titre, thème, …) que vous voulez obtenir. Une fois le formulaire rempli, appuyez sur « </w:t>
+      </w:r>
+      <w:proofErr w:type="spellStart"/>
+      <w:r>
+        <w:rPr>
+          <w:rFonts w:cs="Open Sans"/>
+        </w:rPr>
+        <w:t>Generate</w:t>
+      </w:r>
+      <w:proofErr w:type="spellEnd"/>
+      <w:r>
+        <w:rPr>
+          <w:rFonts w:cs="Open Sans"/>
+        </w:rPr>
+        <w:t xml:space="preserve"> » et le </w:t>
+      </w:r>
+      <w:r>
+        <w:rPr>
+          <w:rFonts w:cs="Open Sans"/>
+        </w:rPr>
+        <w:t>projet</w:t>
+      </w:r>
+      <w:r>
+        <w:rPr>
+          <w:rFonts w:cs="Open Sans"/>
+        </w:rPr>
+        <w:t xml:space="preserve"> se créera (avec les différentes saisons et épisodes ainsi que les différentes scènes pour chaque épisode)</w:t>
+      </w:r>
+      <w:r>
+        <w:rPr>
+          <w:rFonts w:cs="Open Sans"/>
+        </w:rPr>
+        <w:t xml:space="preserve"> ainsi que le script</w:t>
+      </w:r>
+      <w:r>
+        <w:rPr>
+          <w:rFonts w:cs="Open Sans"/>
+        </w:rPr>
+        <w:t xml:space="preserve"> (un petit script pour chaque séquence</w:t>
+      </w:r>
+      <w:r>
+        <w:rPr>
+          <w:rFonts w:cs="Open Sans"/>
+        </w:rPr>
+        <w:t xml:space="preserve"> qui une fois regroupé avec d’autres composera le script d’un épisode</w:t>
+      </w:r>
+      <w:r>
+        <w:rPr>
+          <w:rFonts w:cs="Open Sans"/>
+        </w:rPr>
+        <w:t>)</w:t>
+      </w:r>
+      <w:r>
+        <w:rPr>
+          <w:rFonts w:cs="Open Sans"/>
+        </w:rPr>
+        <w:t>.</w:t>
       </w:r>
     </w:p>
     <w:p>
@@ -464,6 +791,64 @@
           <w:rFonts w:cs="Open Sans"/>
         </w:rPr>
         <w:t>4) Ouverture/Chargement d'un projet :</w:t>
+      </w:r>
+    </w:p>
+    <w:p>
+      <w:pPr>
+        <w:pStyle w:val="Standard"/>
+        <w:jc w:val="both"/>
+      </w:pPr>
+      <w:r>
+        <w:rPr>
+          <w:rFonts w:cs="Open Sans"/>
+        </w:rPr>
+        <w:tab/>
+        <w:t xml:space="preserve">Si vous choisissez d'ouvrir un projet (déjà existant), vous allez devoir indiquer le fichier du projet dans une fenêtre qui apparaîtra juste après avoir cliqué(e) sur « Open </w:t>
+      </w:r>
+      <w:proofErr w:type="gramStart"/>
+      <w:r>
+        <w:rPr>
+          <w:rFonts w:cs="Open Sans"/>
+        </w:rPr>
+        <w:t>a</w:t>
+      </w:r>
+      <w:proofErr w:type="gramEnd"/>
+      <w:r>
+        <w:rPr>
+          <w:rFonts w:cs="Open Sans"/>
+        </w:rPr>
+        <w:t xml:space="preserve"> projet ». Une fois</w:t>
+      </w:r>
+      <w:r>
+        <w:rPr>
+          <w:rFonts w:cs="Open Sans"/>
+        </w:rPr>
+        <w:t xml:space="preserve"> le fichier sélectionné, cliquez</w:t>
+      </w:r>
+      <w:r>
+        <w:rPr>
+          <w:rFonts w:cs="Open Sans"/>
+        </w:rPr>
+        <w:t xml:space="preserve"> sur « Open ».</w:t>
+      </w:r>
+    </w:p>
+    <w:p>
+      <w:pPr>
+        <w:pStyle w:val="Standard"/>
+      </w:pPr>
+    </w:p>
+    <w:p>
+      <w:pPr>
+        <w:pStyle w:val="Standard"/>
+        <w:rPr>
+          <w:rFonts w:cs="Open Sans"/>
+        </w:rPr>
+      </w:pPr>
+      <w:r>
+        <w:rPr>
+          <w:rFonts w:cs="Open Sans"/>
+        </w:rPr>
+        <w:t>5) Menu :</w:t>
       </w:r>
     </w:p>
     <w:p>
@@ -477,7 +862,7 @@
           <w:lang w:eastAsia="fr-FR" w:bidi="ar-SA"/>
         </w:rPr>
         <w:drawing>
-          <wp:inline distT="0" distB="0" distL="0" distR="0" wp14:anchorId="55CE3987" wp14:editId="6381DA4A">
+          <wp:inline distT="0" distB="0" distL="0" distR="0" wp14:anchorId="7A78A90C" wp14:editId="01FA3AEF">
             <wp:extent cx="5056505" cy="3092450"/>
             <wp:effectExtent l="0" t="0" r="0" b="0"/>
             <wp:docPr id="4" name="Image4"/>
@@ -490,7 +875,7 @@
                     <pic:cNvPicPr/>
                   </pic:nvPicPr>
                   <pic:blipFill rotWithShape="1">
-                    <a:blip r:embed="rId10">
+                    <a:blip r:embed="rId11">
                       <a:lum/>
                       <a:alphaModFix/>
                       <a:extLst>
@@ -529,65 +914,40 @@
     <w:p>
       <w:pPr>
         <w:pStyle w:val="Standard"/>
+        <w:jc w:val="both"/>
       </w:pPr>
       <w:r>
         <w:rPr>
           <w:rFonts w:cs="Open Sans"/>
         </w:rPr>
         <w:tab/>
-        <w:t>Si vous choisissez d'ouvrir un projet (déjà existant), vous allez devoir indiquer le fichier du projet dans une fenêtre qui apparaîtra just</w:t>
-      </w:r>
-      <w:r>
-        <w:rPr>
-          <w:rFonts w:cs="Open Sans"/>
-        </w:rPr>
-        <w:t>e après avoir cliqué(e) sur « Open a projet ». Une fois</w:t>
-      </w:r>
-      <w:r>
-        <w:rPr>
-          <w:rFonts w:cs="Open Sans"/>
-        </w:rPr>
-        <w:t xml:space="preserve"> le fichier sélectionné, cliquez</w:t>
-      </w:r>
-      <w:r>
-        <w:rPr>
-          <w:rFonts w:cs="Open Sans"/>
-        </w:rPr>
-        <w:t xml:space="preserve"> sur « Open ».</w:t>
-      </w:r>
-    </w:p>
-    <w:p>
-      <w:pPr>
-        <w:pStyle w:val="Standard"/>
-      </w:pPr>
-    </w:p>
-    <w:p>
-      <w:pPr>
-        <w:pStyle w:val="Standard"/>
-      </w:pPr>
-      <w:r>
-        <w:rPr>
-          <w:rFonts w:cs="Open Sans"/>
-        </w:rPr>
-        <w:t>5) Menu :</w:t>
-      </w:r>
-    </w:p>
-    <w:p>
-      <w:pPr>
-        <w:pStyle w:val="Standard"/>
-      </w:pPr>
-      <w:r>
-        <w:rPr>
-          <w:rFonts w:cs="Open Sans"/>
-        </w:rPr>
-        <w:tab/>
-        <w:t>Une fois le projet créée ou chargé, un menu apparaît et vous donne le choix sur ce que vous voulez travailler (scénario, casting, planning, …</w:t>
-      </w:r>
-      <w:r>
-        <w:rPr>
-          <w:rFonts w:cs="Open Sans"/>
-        </w:rPr>
-        <w:t>). Dès que vous cliquez sur l'un des sous-menu, vous serez redirigé vers une espace de travail correspondant à ce que vous avez sélectionné(e).</w:t>
+        <w:t xml:space="preserve">Une fois le projet créée ou chargé, un menu apparaît et vous donne le choix sur ce que vous </w:t>
+      </w:r>
+      <w:proofErr w:type="gramStart"/>
+      <w:r>
+        <w:rPr>
+          <w:rFonts w:cs="Open Sans"/>
+        </w:rPr>
+        <w:t>voulez</w:t>
+      </w:r>
+      <w:proofErr w:type="gramEnd"/>
+      <w:r>
+        <w:rPr>
+          <w:rFonts w:cs="Open Sans"/>
+        </w:rPr>
+        <w:t xml:space="preserve"> travailler (scénario, casting, planning, …). Dès que vous cliquez sur l'un des </w:t>
+      </w:r>
+      <w:r>
+        <w:rPr>
+          <w:rFonts w:cs="Open Sans"/>
+        </w:rPr>
+        <w:t>sous-menus</w:t>
+      </w:r>
+      <w:r>
+        <w:rPr>
+          <w:rFonts w:cs="Open Sans"/>
+        </w:rPr>
+        <w:t>, vous serez redirigé vers une espace de travail correspondant à ce que vous avez sélectionné(e).</w:t>
       </w:r>
     </w:p>
     <w:p>
@@ -619,6 +979,7 @@
           <w:noProof/>
           <w:lang w:eastAsia="fr-FR" w:bidi="ar-SA"/>
         </w:rPr>
+        <w:lastRenderedPageBreak/>
         <w:drawing>
           <wp:inline distT="0" distB="0" distL="0" distR="0">
             <wp:extent cx="5708650" cy="3243580"/>
@@ -633,7 +994,7 @@
                     <pic:cNvPicPr/>
                   </pic:nvPicPr>
                   <pic:blipFill rotWithShape="1">
-                    <a:blip r:embed="rId11">
+                    <a:blip r:embed="rId12">
                       <a:lum/>
                       <a:alphaModFix/>
                       <a:extLst>
@@ -673,25 +1034,91 @@
       <w:pPr>
         <w:pStyle w:val="Standard"/>
         <w:ind w:firstLine="709"/>
-      </w:pPr>
-      <w:r>
-        <w:rPr>
-          <w:rFonts w:cs="Open Sans"/>
-        </w:rPr>
-        <w:lastRenderedPageBreak/>
-        <w:t xml:space="preserve">Si vous choisissez le sous-menu « Scenario », vous pourrez voir les caractéristiques </w:t>
-      </w:r>
-      <w:r>
-        <w:rPr>
-          <w:rFonts w:cs="Open Sans"/>
-        </w:rPr>
-        <w:t>d'une saison/épisode/séquence d'un épisode en cliquant sur l'onglet qui lui correspond. Pour les séquences, le script de la séquence s'affiche et pour l'épisode, les scripts des différentes séquences sont regroupés en un seul texte et ce dernier y est affi</w:t>
-      </w:r>
-      <w:r>
-        <w:rPr>
-          <w:rFonts w:cs="Open Sans"/>
-        </w:rPr>
-        <w:t>ché (dans la section épisode). Pour l'épisode, vous pouvez modifier le titre de l'épisode en changeant le texte contenant l'ancien titre puis en appuyant sur « Update title ».</w:t>
+        <w:jc w:val="both"/>
+        <w:rPr>
+          <w:rFonts w:cs="Open Sans"/>
+        </w:rPr>
+      </w:pPr>
+      <w:r>
+        <w:rPr>
+          <w:rFonts w:cs="Open Sans"/>
+        </w:rPr>
+        <w:t>Si vous choisissez le sous-menu « Scenario », vous pourrez voir les caractéristiques d'une saison/épisode/séquence d'un épisode en cliquant sur l'onglet qui lui correspond. Pour les séquences, le script de la séquence s'affiche</w:t>
+      </w:r>
+      <w:r>
+        <w:rPr>
+          <w:rFonts w:cs="Open Sans"/>
+        </w:rPr>
+        <w:t>. P</w:t>
+      </w:r>
+      <w:r>
+        <w:rPr>
+          <w:rFonts w:cs="Open Sans"/>
+        </w:rPr>
+        <w:t xml:space="preserve">our l'épisode, les scripts des différentes séquences sont regroupés en un seul texte et ce dernier y est affiché (dans la section épisode). </w:t>
+      </w:r>
+      <w:r>
+        <w:rPr>
+          <w:rFonts w:cs="Open Sans"/>
+        </w:rPr>
+        <w:t>Vous pouvez aussi p</w:t>
+      </w:r>
+      <w:r>
+        <w:rPr>
+          <w:rFonts w:cs="Open Sans"/>
+        </w:rPr>
+        <w:t>our l'épisode</w:t>
+      </w:r>
+      <w:r>
+        <w:rPr>
+          <w:rFonts w:cs="Open Sans"/>
+        </w:rPr>
+        <w:t xml:space="preserve"> </w:t>
+      </w:r>
+      <w:r>
+        <w:rPr>
+          <w:rFonts w:cs="Open Sans"/>
+        </w:rPr>
+        <w:t xml:space="preserve">modifier le titre de l'épisode en changeant le texte contenant l'ancien titre puis en appuyant sur « Update </w:t>
+      </w:r>
+      <w:proofErr w:type="spellStart"/>
+      <w:r>
+        <w:rPr>
+          <w:rFonts w:cs="Open Sans"/>
+        </w:rPr>
+        <w:t>title</w:t>
+      </w:r>
+      <w:proofErr w:type="spellEnd"/>
+      <w:r>
+        <w:rPr>
+          <w:rFonts w:cs="Open Sans"/>
+        </w:rPr>
+        <w:t> ».</w:t>
+      </w:r>
+    </w:p>
+    <w:p>
+      <w:pPr>
+        <w:pStyle w:val="Standard"/>
+        <w:ind w:firstLine="709"/>
+        <w:jc w:val="both"/>
+      </w:pPr>
+      <w:r>
+        <w:rPr>
+          <w:rFonts w:cs="Open Sans"/>
+        </w:rPr>
+        <w:t xml:space="preserve">Vous pouvez exporter le script. Pour cela cliquez sur « Export Script » et une fenêtre apparait. Choisissez alors </w:t>
+      </w:r>
+      <w:r>
+        <w:rPr>
+          <w:rFonts w:cs="Open Sans"/>
+        </w:rPr>
+        <w:t xml:space="preserve">l’emplacement de sauvegarde et </w:t>
+      </w:r>
+      <w:r>
+        <w:rPr>
+          <w:rFonts w:cs="Open Sans"/>
+        </w:rPr>
+        <w:t>le format de sortir puis cliquez sur « Export ».</w:t>
       </w:r>
     </w:p>
     <w:p>
@@ -716,31 +1143,112 @@
     <w:p>
       <w:pPr>
         <w:pStyle w:val="Standard"/>
+        <w:jc w:val="both"/>
       </w:pPr>
       <w:r>
         <w:rPr>
           <w:rFonts w:cs="Open Sans"/>
         </w:rPr>
         <w:tab/>
-        <w:t xml:space="preserve">Si vous choisissez le sous-menu « Casting », vous </w:t>
-      </w:r>
-      <w:r>
-        <w:rPr>
-          <w:rFonts w:cs="Open Sans"/>
-        </w:rPr>
-        <w:t>pouvez choisir un acteur/une actrice pour jouer un rôle (personnage) parmi une liste en le/la sélectionnant puis en cliquant sur « Choose him/her ». Si l'acteur/actrice que vous voulez choisir ne fait pas parti de la liste, vous pouvez l'ajouter (à la list</w:t>
-      </w:r>
-      <w:r>
-        <w:rPr>
-          <w:rFonts w:cs="Open Sans"/>
-        </w:rPr>
-        <w:t>e) en appuyant sur « Add an actor » puis le/la sélectionner après. Lorsque vous ajoutez un acteur/une actrice, vous allez devoir saisir son nom, prénom, adresse, mail, etc dans un formulaire ; après cela appuyez sur « Add » et l'acteur/actrice sera ajouté(</w:t>
-      </w:r>
-      <w:r>
-        <w:rPr>
-          <w:rFonts w:cs="Open Sans"/>
-        </w:rPr>
-        <w:t>e).</w:t>
+        <w:t>Si vous choisissez le sous-menu « Casting », vous pouvez choisir un acteur/une actrice pour jouer un rôle (personnage) parmi une liste en le/la sélectionnant puis en cliquant sur « </w:t>
+      </w:r>
+      <w:proofErr w:type="spellStart"/>
+      <w:r>
+        <w:rPr>
+          <w:rFonts w:cs="Open Sans"/>
+        </w:rPr>
+        <w:t>Choose</w:t>
+      </w:r>
+      <w:proofErr w:type="spellEnd"/>
+      <w:r>
+        <w:rPr>
+          <w:rFonts w:cs="Open Sans"/>
+        </w:rPr>
+        <w:t xml:space="preserve"> </w:t>
+      </w:r>
+      <w:proofErr w:type="spellStart"/>
+      <w:r>
+        <w:rPr>
+          <w:rFonts w:cs="Open Sans"/>
+        </w:rPr>
+        <w:t>him</w:t>
+      </w:r>
+      <w:proofErr w:type="spellEnd"/>
+      <w:r>
+        <w:rPr>
+          <w:rFonts w:cs="Open Sans"/>
+        </w:rPr>
+        <w:t>/</w:t>
+      </w:r>
+      <w:proofErr w:type="spellStart"/>
+      <w:r>
+        <w:rPr>
+          <w:rFonts w:cs="Open Sans"/>
+        </w:rPr>
+        <w:t>her</w:t>
+      </w:r>
+      <w:proofErr w:type="spellEnd"/>
+      <w:r>
+        <w:rPr>
+          <w:rFonts w:cs="Open Sans"/>
+        </w:rPr>
+        <w:t> ». Si l'acteur/actrice que vous voulez choisir ne fait pas parti de la liste, vous pouvez l'ajouter (à la liste) en appuyant sur « </w:t>
+      </w:r>
+      <w:proofErr w:type="spellStart"/>
+      <w:r>
+        <w:rPr>
+          <w:rFonts w:cs="Open Sans"/>
+        </w:rPr>
+        <w:t>Add</w:t>
+      </w:r>
+      <w:proofErr w:type="spellEnd"/>
+      <w:r>
+        <w:rPr>
+          <w:rFonts w:cs="Open Sans"/>
+        </w:rPr>
+        <w:t xml:space="preserve"> an </w:t>
+      </w:r>
+      <w:proofErr w:type="spellStart"/>
+      <w:r>
+        <w:rPr>
+          <w:rFonts w:cs="Open Sans"/>
+        </w:rPr>
+        <w:t>actor</w:t>
+      </w:r>
+      <w:proofErr w:type="spellEnd"/>
+      <w:r>
+        <w:rPr>
+          <w:rFonts w:cs="Open Sans"/>
+        </w:rPr>
+        <w:t xml:space="preserve"> » puis le/la sélectionner après. Lorsque vous ajoutez un acteur/une actrice, vous allez devoir saisir son nom, prénom, adresse, mail, </w:t>
+      </w:r>
+      <w:proofErr w:type="spellStart"/>
+      <w:r>
+        <w:rPr>
+          <w:rFonts w:cs="Open Sans"/>
+        </w:rPr>
+        <w:t>etc</w:t>
+      </w:r>
+      <w:proofErr w:type="spellEnd"/>
+      <w:r>
+        <w:rPr>
+          <w:rFonts w:cs="Open Sans"/>
+        </w:rPr>
+        <w:t> dans un formulaire ; après cela appuyez sur « </w:t>
+      </w:r>
+      <w:proofErr w:type="spellStart"/>
+      <w:r>
+        <w:rPr>
+          <w:rFonts w:cs="Open Sans"/>
+        </w:rPr>
+        <w:t>Add</w:t>
+      </w:r>
+      <w:proofErr w:type="spellEnd"/>
+      <w:r>
+        <w:rPr>
+          <w:rFonts w:cs="Open Sans"/>
+        </w:rPr>
+        <w:t> » et l'acteur/actrice sera ajouté(e).</w:t>
       </w:r>
     </w:p>
     <w:p>
@@ -772,6 +1280,7 @@
           <w:noProof/>
           <w:lang w:eastAsia="fr-FR" w:bidi="ar-SA"/>
         </w:rPr>
+        <w:lastRenderedPageBreak/>
         <w:drawing>
           <wp:inline distT="0" distB="0" distL="0" distR="0" wp14:anchorId="2A9AC59F" wp14:editId="0E9C24D4">
             <wp:extent cx="5682615" cy="3243580"/>
@@ -786,7 +1295,7 @@
                     <pic:cNvPicPr/>
                   </pic:nvPicPr>
                   <pic:blipFill rotWithShape="1">
-                    <a:blip r:embed="rId12">
+                    <a:blip r:embed="rId13">
                       <a:lum/>
                       <a:alphaModFix/>
                       <a:extLst>
@@ -825,19 +1334,77 @@
     <w:p>
       <w:pPr>
         <w:pStyle w:val="Standard"/>
+        <w:jc w:val="both"/>
+        <w:rPr>
+          <w:rFonts w:cs="Open Sans"/>
+        </w:rPr>
       </w:pPr>
       <w:r>
         <w:rPr>
           <w:rFonts w:cs="Open Sans"/>
         </w:rPr>
         <w:tab/>
-        <w:t>Si vous choisissez le sous-menu « Planning », vous pouvez spécifier pour chaque séquence d'un épisode la date et le lieu de tournage en les modifiant puis en appuyant sur « Update planning ». Vous pouvez mettre les intervenan</w:t>
-      </w:r>
-      <w:r>
-        <w:rPr>
-          <w:rFonts w:cs="Open Sans"/>
-        </w:rPr>
-        <w:t xml:space="preserve">ts (techniciens, producteur(s), réalisateur(s), …) sur </w:t>
+        <w:t xml:space="preserve">Si vous choisissez le sous-menu « Planning », vous pouvez spécifier pour chaque séquence d'un épisode la date et le lieu de tournage en les modifiant puis en appuyant sur « Update planning ». </w:t>
+      </w:r>
+      <w:r>
+        <w:rPr>
+          <w:rFonts w:cs="Open Sans"/>
+        </w:rPr>
+        <w:t>Vous pouvez aussi indiquer que le tournage est terminé en cliquant sur « </w:t>
+      </w:r>
+      <w:proofErr w:type="spellStart"/>
+      <w:r>
+        <w:rPr>
+          <w:rFonts w:cs="Open Sans"/>
+        </w:rPr>
+        <w:t>Ended</w:t>
+      </w:r>
+      <w:proofErr w:type="spellEnd"/>
+      <w:r>
+        <w:rPr>
+          <w:rFonts w:cs="Open Sans"/>
+        </w:rPr>
+        <w:t> ».</w:t>
+      </w:r>
+    </w:p>
+    <w:p>
+      <w:pPr>
+        <w:pStyle w:val="Standard"/>
+        <w:ind w:firstLine="709"/>
+        <w:jc w:val="both"/>
+        <w:rPr>
+          <w:rFonts w:cs="Open Sans"/>
+        </w:rPr>
+      </w:pPr>
+      <w:r>
+        <w:rPr>
+          <w:rFonts w:cs="Open Sans"/>
+        </w:rPr>
+        <w:t>Vous pouvez mettre les intervenants (technicien</w:t>
+      </w:r>
+      <w:r>
+        <w:rPr>
+          <w:rFonts w:cs="Open Sans"/>
+        </w:rPr>
+        <w:t>s</w:t>
+      </w:r>
+      <w:r>
+        <w:rPr>
+          <w:rFonts w:cs="Open Sans"/>
+        </w:rPr>
+        <w:t>, réal</w:t>
+      </w:r>
+      <w:r>
+        <w:rPr>
+          <w:rFonts w:cs="Open Sans"/>
+        </w:rPr>
+        <w:t>isateurs</w:t>
+      </w:r>
+      <w:r>
+        <w:rPr>
+          <w:rFonts w:cs="Open Sans"/>
+        </w:rPr>
+        <w:t xml:space="preserve">, …) sur </w:t>
       </w:r>
       <w:r>
         <w:rPr>
@@ -855,13 +1422,172 @@
         <w:rPr>
           <w:rFonts w:cs="Open Sans"/>
         </w:rPr>
+        <w:t xml:space="preserve">Si l’intervenant n’est pas encore </w:t>
+      </w:r>
+      <w:r>
+        <w:rPr>
+          <w:rFonts w:cs="Open Sans"/>
+        </w:rPr>
+        <w:t>répertorié</w:t>
+      </w:r>
+      <w:r>
+        <w:rPr>
+          <w:rFonts w:cs="Open Sans"/>
+        </w:rPr>
+        <w:t>, vous pouvez le rajouter en cliquant sur « </w:t>
+      </w:r>
+      <w:proofErr w:type="spellStart"/>
+      <w:r>
+        <w:rPr>
+          <w:rFonts w:cs="Open Sans"/>
+        </w:rPr>
+        <w:t>add</w:t>
+      </w:r>
+      <w:proofErr w:type="spellEnd"/>
+      <w:r>
+        <w:rPr>
+          <w:rFonts w:cs="Open Sans"/>
+        </w:rPr>
+        <w:t> »</w:t>
+      </w:r>
+      <w:r>
+        <w:rPr>
+          <w:rFonts w:cs="Open Sans"/>
+        </w:rPr>
+        <w:t>.</w:t>
+      </w:r>
+      <w:r>
+        <w:rPr>
+          <w:rFonts w:cs="Open Sans"/>
+        </w:rPr>
+        <w:t xml:space="preserve"> Pour l’ajouter, vous devez saisir des données sur l’intervenant (nom, prénom, …) et appuyer sur « </w:t>
+      </w:r>
+      <w:proofErr w:type="spellStart"/>
+      <w:r>
+        <w:rPr>
+          <w:rFonts w:cs="Open Sans"/>
+        </w:rPr>
+        <w:t>Add</w:t>
+      </w:r>
+      <w:proofErr w:type="spellEnd"/>
+      <w:r>
+        <w:rPr>
+          <w:rFonts w:cs="Open Sans"/>
+        </w:rPr>
+        <w:t xml:space="preserve"> ». </w:t>
+      </w:r>
+      <w:r>
+        <w:rPr>
+          <w:rFonts w:cs="Open Sans"/>
+        </w:rPr>
+        <w:t xml:space="preserve">Une fois ajouté, vous pouvez rajouter un </w:t>
+      </w:r>
+      <w:r>
+        <w:rPr>
+          <w:rFonts w:cs="Open Sans"/>
+        </w:rPr>
+        <w:t>intervenant dans une séquence en cliquant sur « </w:t>
+      </w:r>
+      <w:proofErr w:type="spellStart"/>
+      <w:r>
+        <w:rPr>
+          <w:rFonts w:cs="Open Sans"/>
+        </w:rPr>
+        <w:t>Add</w:t>
+      </w:r>
+      <w:proofErr w:type="spellEnd"/>
+      <w:r>
+        <w:rPr>
+          <w:rFonts w:cs="Open Sans"/>
+        </w:rPr>
+        <w:t xml:space="preserve"> in </w:t>
+      </w:r>
+      <w:proofErr w:type="spellStart"/>
+      <w:r>
+        <w:rPr>
+          <w:rFonts w:cs="Open Sans"/>
+        </w:rPr>
+        <w:t>sequence</w:t>
+      </w:r>
+      <w:proofErr w:type="spellEnd"/>
+      <w:r>
+        <w:rPr>
+          <w:rFonts w:cs="Open Sans"/>
+        </w:rPr>
+        <w:t> », en le sélectionnant puis en cliquant sur « </w:t>
+      </w:r>
+      <w:proofErr w:type="spellStart"/>
+      <w:r>
+        <w:rPr>
+          <w:rFonts w:cs="Open Sans"/>
+        </w:rPr>
+        <w:t>Add</w:t>
+      </w:r>
+      <w:proofErr w:type="spellEnd"/>
+      <w:r>
+        <w:rPr>
+          <w:rFonts w:cs="Open Sans"/>
+        </w:rPr>
+        <w:t xml:space="preserve"> </w:t>
+      </w:r>
+      <w:proofErr w:type="spellStart"/>
+      <w:r>
+        <w:rPr>
+          <w:rFonts w:cs="Open Sans"/>
+        </w:rPr>
+        <w:t>him</w:t>
+      </w:r>
+      <w:proofErr w:type="spellEnd"/>
+      <w:r>
+        <w:rPr>
+          <w:rFonts w:cs="Open Sans"/>
+        </w:rPr>
+        <w:t>/</w:t>
+      </w:r>
+      <w:proofErr w:type="spellStart"/>
+      <w:r>
+        <w:rPr>
+          <w:rFonts w:cs="Open Sans"/>
+        </w:rPr>
+        <w:t>her</w:t>
+      </w:r>
+      <w:proofErr w:type="spellEnd"/>
+      <w:r>
+        <w:rPr>
+          <w:rFonts w:cs="Open Sans"/>
+        </w:rPr>
+        <w:t> ».</w:t>
+      </w:r>
+    </w:p>
+    <w:p>
+      <w:pPr>
+        <w:pStyle w:val="Standard"/>
+        <w:ind w:firstLine="709"/>
+        <w:jc w:val="both"/>
+      </w:pPr>
+      <w:r>
+        <w:rPr>
+          <w:rFonts w:cs="Open Sans"/>
+        </w:rPr>
         <w:t>Dès</w:t>
       </w:r>
       <w:r>
         <w:rPr>
           <w:rFonts w:cs="Open Sans"/>
         </w:rPr>
-        <w:t xml:space="preserve"> qu'un changement (date et/ou lieu de tournage) est constaté un mail est automatiquement envoyé </w:t>
+        <w:t xml:space="preserve"> qu'un changement (date et/ou lieu de tournage</w:t>
+      </w:r>
+      <w:r>
+        <w:rPr>
+          <w:rFonts w:cs="Open Sans"/>
+        </w:rPr>
+        <w:t xml:space="preserve"> ou sin du tournage</w:t>
+      </w:r>
+      <w:r>
+        <w:rPr>
+          <w:rFonts w:cs="Open Sans"/>
+        </w:rPr>
+        <w:t xml:space="preserve">) est constaté un mail est automatiquement envoyé </w:t>
       </w:r>
       <w:r>
         <w:rPr>
@@ -873,13 +1599,7 @@
         <w:rPr>
           <w:rFonts w:cs="Open Sans"/>
         </w:rPr>
-        <w:t xml:space="preserve"> (a</w:t>
-      </w:r>
-      <w:r>
-        <w:rPr>
-          <w:rFonts w:cs="Open Sans"/>
-        </w:rPr>
-        <w:t>cteurs et intervenants).</w:t>
+        <w:t xml:space="preserve"> (acteurs et intervenants).</w:t>
       </w:r>
     </w:p>
     <w:p>
@@ -923,7 +1643,7 @@
                     <pic:cNvPicPr/>
                   </pic:nvPicPr>
                   <pic:blipFill rotWithShape="1">
-                    <a:blip r:embed="rId13">
+                    <a:blip r:embed="rId14">
                       <a:lum/>
                       <a:alphaModFix/>
                       <a:extLst>
@@ -962,25 +1682,97 @@
     <w:p>
       <w:pPr>
         <w:pStyle w:val="Standard"/>
+        <w:jc w:val="both"/>
+        <w:rPr>
+          <w:rFonts w:cs="Open Sans"/>
+        </w:rPr>
       </w:pPr>
       <w:r>
         <w:rPr>
           <w:rFonts w:cs="Open Sans"/>
         </w:rPr>
         <w:tab/>
-        <w:t>Si vous choisissez le sous-menu « Distribution/Monitoring », vous pouvez voir/modifier les  audiences des différents épisodes et la date de diffusion d'un épisode  en sélectionnant l'épisode</w:t>
-      </w:r>
-      <w:r>
-        <w:rPr>
-          <w:rFonts w:cs="Open Sans"/>
-        </w:rPr>
-        <w:t xml:space="preserve"> que vous souhaitez puis en modifiant le champ qui vous intéresse et en cliquant sur « Update » ; voir l'audience de toute une saison. Vous pouvez aussi diffuser des messages/articles pour promouvoir la série. Cela se fait en saisissant le message/article </w:t>
-      </w:r>
-      <w:r>
-        <w:rPr>
-          <w:rFonts w:cs="Open Sans"/>
-        </w:rPr>
-        <w:t>et la cible (Facebook, Twitter, …) et en cliquant sur « Diffuse »).</w:t>
+        <w:t>Si vous choisissez le sous-menu « Distribution/Monitoring », vous pouvez voir les  audiences des différents épisodes et la date de diffusion d'un épisode  en sélectionna</w:t>
+      </w:r>
+      <w:r>
+        <w:rPr>
+          <w:rFonts w:cs="Open Sans"/>
+        </w:rPr>
+        <w:t xml:space="preserve">nt l'épisode que vous souhaitez. Vous pouvez </w:t>
+      </w:r>
+      <w:r>
+        <w:rPr>
+          <w:rFonts w:cs="Open Sans"/>
+        </w:rPr>
+        <w:t>modifier</w:t>
+      </w:r>
+      <w:r>
+        <w:rPr>
+          <w:rFonts w:cs="Open Sans"/>
+        </w:rPr>
+        <w:t xml:space="preserve"> </w:t>
+      </w:r>
+      <w:r>
+        <w:rPr>
+          <w:rFonts w:cs="Open Sans"/>
+        </w:rPr>
+        <w:t>la date de diffusion en saisissant une nouvelle date puis</w:t>
+      </w:r>
+      <w:r>
+        <w:rPr>
+          <w:rFonts w:cs="Open Sans"/>
+        </w:rPr>
+        <w:t xml:space="preserve"> en cliquant sur « Update ». Vous pouvez</w:t>
+      </w:r>
+      <w:r>
+        <w:rPr>
+          <w:rFonts w:cs="Open Sans"/>
+        </w:rPr>
+        <w:t xml:space="preserve"> voir l'audience de toute une saison</w:t>
+      </w:r>
+      <w:r>
+        <w:rPr>
+          <w:rFonts w:cs="Open Sans"/>
+        </w:rPr>
+        <w:t xml:space="preserve"> sous forme d’une courbe</w:t>
+      </w:r>
+      <w:r>
+        <w:rPr>
+          <w:rFonts w:cs="Open Sans"/>
+        </w:rPr>
+        <w:t>.</w:t>
+      </w:r>
+    </w:p>
+    <w:p>
+      <w:pPr>
+        <w:pStyle w:val="Standard"/>
+        <w:jc w:val="both"/>
+      </w:pPr>
+      <w:r>
+        <w:rPr>
+          <w:rFonts w:cs="Open Sans"/>
+        </w:rPr>
+        <w:tab/>
+      </w:r>
+      <w:r>
+        <w:rPr>
+          <w:rFonts w:cs="Open Sans"/>
+        </w:rPr>
+        <w:t xml:space="preserve">Vous pouvez aussi diffuser des messages/articles pour promouvoir la série. Cela se fait en saisissant le message/article et la cible (Facebook, </w:t>
+      </w:r>
+      <w:proofErr w:type="spellStart"/>
+      <w:r>
+        <w:rPr>
+          <w:rFonts w:cs="Open Sans"/>
+        </w:rPr>
+        <w:t>Twitter</w:t>
+      </w:r>
+      <w:proofErr w:type="spellEnd"/>
+      <w:r>
+        <w:rPr>
+          <w:rFonts w:cs="Open Sans"/>
+        </w:rPr>
+        <w:t>, …) et en cliquant sur « Diffuse »).</w:t>
       </w:r>
     </w:p>
     <w:sectPr>
@@ -1031,6 +1823,129 @@
     </w:p>
   </w:footnote>
 </w:footnotes>
+</file>
+
+<file path=word/numbering.xml><?xml version="1.0" encoding="utf-8"?>
+<w:numbering xmlns:wpc="http://schemas.microsoft.com/office/word/2010/wordprocessingCanvas" xmlns:mc="http://schemas.openxmlformats.org/markup-compatibility/2006" xmlns:o="urn:schemas-microsoft-com:office:office" xmlns:r="http://schemas.openxmlformats.org/officeDocument/2006/relationships" xmlns:m="http://schemas.openxmlformats.org/officeDocument/2006/math" xmlns:v="urn:schemas-microsoft-com:vml" xmlns:wp14="http://schemas.microsoft.com/office/word/2010/wordprocessingDrawing" xmlns:wp="http://schemas.openxmlformats.org/drawingml/2006/wordprocessingDrawing" xmlns:w10="urn:schemas-microsoft-com:office:word" xmlns:w="http://schemas.openxmlformats.org/wordprocessingml/2006/main" xmlns:w14="http://schemas.microsoft.com/office/word/2010/wordml" xmlns:wpg="http://schemas.microsoft.com/office/word/2010/wordprocessingGroup" xmlns:wpi="http://schemas.microsoft.com/office/word/2010/wordprocessingInk" xmlns:wne="http://schemas.microsoft.com/office/word/2006/wordml" xmlns:wps="http://schemas.microsoft.com/office/word/2010/wordprocessingShape" mc:Ignorable="w14 wp14">
+  <w:abstractNum w:abstractNumId="0">
+    <w:nsid w:val="746C3690"/>
+    <w:multiLevelType w:val="hybridMultilevel"/>
+    <w:tmpl w:val="2246478E"/>
+    <w:lvl w:ilvl="0" w:tplc="8640EF3E">
+      <w:start w:val="9"/>
+      <w:numFmt w:val="bullet"/>
+      <w:lvlText w:val="-"/>
+      <w:lvlJc w:val="left"/>
+      <w:pPr>
+        <w:ind w:left="720" w:hanging="360"/>
+      </w:pPr>
+      <w:rPr>
+        <w:rFonts w:ascii="Open Sans Light" w:eastAsia="Droid Sans Fallback" w:hAnsi="Open Sans Light" w:cs="Open Sans Light" w:hint="default"/>
+        <w:sz w:val="28"/>
+        <w:szCs w:val="28"/>
+      </w:rPr>
+    </w:lvl>
+    <w:lvl w:ilvl="1" w:tplc="040C0003" w:tentative="1">
+      <w:start w:val="1"/>
+      <w:numFmt w:val="bullet"/>
+      <w:lvlText w:val="o"/>
+      <w:lvlJc w:val="left"/>
+      <w:pPr>
+        <w:ind w:left="1440" w:hanging="360"/>
+      </w:pPr>
+      <w:rPr>
+        <w:rFonts w:ascii="Courier New" w:hAnsi="Courier New" w:cs="Courier New" w:hint="default"/>
+      </w:rPr>
+    </w:lvl>
+    <w:lvl w:ilvl="2" w:tplc="040C0005" w:tentative="1">
+      <w:start w:val="1"/>
+      <w:numFmt w:val="bullet"/>
+      <w:lvlText w:val=""/>
+      <w:lvlJc w:val="left"/>
+      <w:pPr>
+        <w:ind w:left="2160" w:hanging="360"/>
+      </w:pPr>
+      <w:rPr>
+        <w:rFonts w:ascii="Wingdings" w:hAnsi="Wingdings" w:hint="default"/>
+      </w:rPr>
+    </w:lvl>
+    <w:lvl w:ilvl="3" w:tplc="040C0001" w:tentative="1">
+      <w:start w:val="1"/>
+      <w:numFmt w:val="bullet"/>
+      <w:lvlText w:val=""/>
+      <w:lvlJc w:val="left"/>
+      <w:pPr>
+        <w:ind w:left="2880" w:hanging="360"/>
+      </w:pPr>
+      <w:rPr>
+        <w:rFonts w:ascii="Symbol" w:hAnsi="Symbol" w:hint="default"/>
+      </w:rPr>
+    </w:lvl>
+    <w:lvl w:ilvl="4" w:tplc="040C0003" w:tentative="1">
+      <w:start w:val="1"/>
+      <w:numFmt w:val="bullet"/>
+      <w:lvlText w:val="o"/>
+      <w:lvlJc w:val="left"/>
+      <w:pPr>
+        <w:ind w:left="3600" w:hanging="360"/>
+      </w:pPr>
+      <w:rPr>
+        <w:rFonts w:ascii="Courier New" w:hAnsi="Courier New" w:cs="Courier New" w:hint="default"/>
+      </w:rPr>
+    </w:lvl>
+    <w:lvl w:ilvl="5" w:tplc="040C0005" w:tentative="1">
+      <w:start w:val="1"/>
+      <w:numFmt w:val="bullet"/>
+      <w:lvlText w:val=""/>
+      <w:lvlJc w:val="left"/>
+      <w:pPr>
+        <w:ind w:left="4320" w:hanging="360"/>
+      </w:pPr>
+      <w:rPr>
+        <w:rFonts w:ascii="Wingdings" w:hAnsi="Wingdings" w:hint="default"/>
+      </w:rPr>
+    </w:lvl>
+    <w:lvl w:ilvl="6" w:tplc="040C0001" w:tentative="1">
+      <w:start w:val="1"/>
+      <w:numFmt w:val="bullet"/>
+      <w:lvlText w:val=""/>
+      <w:lvlJc w:val="left"/>
+      <w:pPr>
+        <w:ind w:left="5040" w:hanging="360"/>
+      </w:pPr>
+      <w:rPr>
+        <w:rFonts w:ascii="Symbol" w:hAnsi="Symbol" w:hint="default"/>
+      </w:rPr>
+    </w:lvl>
+    <w:lvl w:ilvl="7" w:tplc="040C0003" w:tentative="1">
+      <w:start w:val="1"/>
+      <w:numFmt w:val="bullet"/>
+      <w:lvlText w:val="o"/>
+      <w:lvlJc w:val="left"/>
+      <w:pPr>
+        <w:ind w:left="5760" w:hanging="360"/>
+      </w:pPr>
+      <w:rPr>
+        <w:rFonts w:ascii="Courier New" w:hAnsi="Courier New" w:cs="Courier New" w:hint="default"/>
+      </w:rPr>
+    </w:lvl>
+    <w:lvl w:ilvl="8" w:tplc="040C0005" w:tentative="1">
+      <w:start w:val="1"/>
+      <w:numFmt w:val="bullet"/>
+      <w:lvlText w:val=""/>
+      <w:lvlJc w:val="left"/>
+      <w:pPr>
+        <w:ind w:left="6480" w:hanging="360"/>
+      </w:pPr>
+      <w:rPr>
+        <w:rFonts w:ascii="Wingdings" w:hAnsi="Wingdings" w:hint="default"/>
+      </w:rPr>
+    </w:lvl>
+  </w:abstractNum>
+  <w:num w:numId="1">
+    <w:abstractNumId w:val="0"/>
+  </w:num>
+</w:numbering>
 </file>
 
 <file path=word/styles.xml><?xml version="1.0" encoding="utf-8"?>
@@ -1298,6 +2213,21 @@
       <w:szCs w:val="14"/>
     </w:rPr>
   </w:style>
+  <w:style w:type="paragraph" w:styleId="Paragraphedeliste">
+    <w:name w:val="List Paragraph"/>
+    <w:basedOn w:val="Normal"/>
+    <w:uiPriority w:val="34"/>
+    <w:qFormat/>
+    <w:rsid w:val="00084EA0"/>
+    <w:pPr>
+      <w:ind w:left="720"/>
+      <w:contextualSpacing/>
+    </w:pPr>
+    <w:rPr>
+      <w:rFonts w:cs="Mangal"/>
+      <w:szCs w:val="21"/>
+    </w:rPr>
+  </w:style>
 </w:styles>
 </file>
 
@@ -1564,6 +2494,21 @@
       <w:rFonts w:ascii="Tahoma" w:hAnsi="Tahoma" w:cs="Mangal"/>
       <w:sz w:val="16"/>
       <w:szCs w:val="14"/>
+    </w:rPr>
+  </w:style>
+  <w:style w:type="paragraph" w:styleId="Paragraphedeliste">
+    <w:name w:val="List Paragraph"/>
+    <w:basedOn w:val="Normal"/>
+    <w:uiPriority w:val="34"/>
+    <w:qFormat/>
+    <w:rsid w:val="00084EA0"/>
+    <w:pPr>
+      <w:ind w:left="720"/>
+      <w:contextualSpacing/>
+    </w:pPr>
+    <w:rPr>
+      <w:rFonts w:cs="Mangal"/>
+      <w:szCs w:val="21"/>
     </w:rPr>
   </w:style>
 </w:styles>

</xml_diff>